<commit_message>
finished v1.1 of doxygen getting started guide
</commit_message>
<xml_diff>
--- a/Getting Started/doxygenGuide_v1.1.docx
+++ b/Getting Started/doxygenGuide_v1.1.docx
@@ -93,7 +93,7 @@
           <w:lang w:eastAsia="en-US"/>
         </w:rPr>
         <w:drawing>
-          <wp:inline distT="0" distB="0" distL="0" distR="0" wp14:anchorId="7779573F" wp14:editId="0514FD7B">
+          <wp:inline distT="0" distB="0" distL="0" distR="0" wp14:anchorId="74D70C60" wp14:editId="7902B8A1">
             <wp:extent cx="4591050" cy="685800"/>
             <wp:effectExtent l="0" t="0" r="0" b="0"/>
             <wp:docPr id="4" name="Picture 4"/>
@@ -151,7 +151,7 @@
         <mc:AlternateContent>
           <mc:Choice Requires="wps">
             <w:drawing>
-              <wp:anchor distT="0" distB="0" distL="114300" distR="114300" simplePos="0" relativeHeight="251684864" behindDoc="0" locked="0" layoutInCell="1" allowOverlap="1" wp14:anchorId="114D1940" wp14:editId="55CE5D41">
+              <wp:anchor distT="0" distB="0" distL="114300" distR="114300" simplePos="0" relativeHeight="251684864" behindDoc="0" locked="0" layoutInCell="1" allowOverlap="1" wp14:anchorId="7871FF22" wp14:editId="4855A4ED">
                 <wp:simplePos x="0" y="0"/>
                 <wp:positionH relativeFrom="column">
                   <wp:posOffset>770890</wp:posOffset>
@@ -237,7 +237,7 @@
           <w:lang w:eastAsia="en-US"/>
         </w:rPr>
         <w:drawing>
-          <wp:inline distT="0" distB="0" distL="0" distR="0" wp14:anchorId="68DC5882" wp14:editId="683C6185">
+          <wp:inline distT="0" distB="0" distL="0" distR="0" wp14:anchorId="18A4EF64" wp14:editId="0A809A43">
             <wp:extent cx="3143250" cy="3200400"/>
             <wp:effectExtent l="0" t="0" r="0" b="0"/>
             <wp:docPr id="11" name="Picture 11"/>
@@ -328,7 +328,7 @@
         </w:rPr>
         <w:lastRenderedPageBreak/>
         <w:drawing>
-          <wp:inline distT="0" distB="0" distL="0" distR="0" wp14:anchorId="6F76138A" wp14:editId="1FD88860">
+          <wp:inline distT="0" distB="0" distL="0" distR="0" wp14:anchorId="02AAA208" wp14:editId="6716CE64">
             <wp:extent cx="5943600" cy="1433195"/>
             <wp:effectExtent l="0" t="0" r="0" b="0"/>
             <wp:docPr id="1" name="Picture 1"/>
@@ -392,7 +392,7 @@
           <w:lang w:eastAsia="en-US"/>
         </w:rPr>
         <w:drawing>
-          <wp:inline distT="0" distB="0" distL="0" distR="0" wp14:anchorId="50F48C70" wp14:editId="50BC7C0E">
+          <wp:inline distT="0" distB="0" distL="0" distR="0" wp14:anchorId="70F8C917" wp14:editId="13476461">
             <wp:extent cx="5943600" cy="2660015"/>
             <wp:effectExtent l="0" t="0" r="0" b="6985"/>
             <wp:docPr id="2" name="Picture 2"/>
@@ -555,7 +555,7 @@
           <w:lang w:eastAsia="en-US"/>
         </w:rPr>
         <w:drawing>
-          <wp:inline distT="0" distB="0" distL="0" distR="0" wp14:anchorId="69EFF6FB" wp14:editId="35E2E97B">
+          <wp:inline distT="0" distB="0" distL="0" distR="0" wp14:anchorId="34E29BCE" wp14:editId="747FFB02">
             <wp:extent cx="3000375" cy="685800"/>
             <wp:effectExtent l="0" t="0" r="9525" b="0"/>
             <wp:docPr id="5" name="Picture 5"/>
@@ -619,7 +619,7 @@
           <w:lang w:eastAsia="en-US"/>
         </w:rPr>
         <w:drawing>
-          <wp:inline distT="0" distB="0" distL="0" distR="0" wp14:anchorId="5D23D58B" wp14:editId="42C428BC">
+          <wp:inline distT="0" distB="0" distL="0" distR="0" wp14:anchorId="6CCD7F60" wp14:editId="229C6543">
             <wp:extent cx="4791075" cy="1895475"/>
             <wp:effectExtent l="0" t="0" r="9525" b="9525"/>
             <wp:docPr id="10" name="Picture 10"/>
@@ -780,7 +780,7 @@
         </w:rPr>
         <w:lastRenderedPageBreak/>
         <w:drawing>
-          <wp:inline distT="0" distB="0" distL="0" distR="0" wp14:anchorId="7A5B9C12" wp14:editId="277F4E55">
+          <wp:inline distT="0" distB="0" distL="0" distR="0" wp14:anchorId="64E577A8" wp14:editId="522C4A56">
             <wp:extent cx="3762375" cy="771525"/>
             <wp:effectExtent l="0" t="0" r="9525" b="9525"/>
             <wp:docPr id="12" name="Picture 12"/>
@@ -852,7 +852,7 @@
           <w:lang w:eastAsia="en-US"/>
         </w:rPr>
         <w:drawing>
-          <wp:inline distT="0" distB="0" distL="0" distR="0" wp14:anchorId="59ECED04" wp14:editId="714D9FFF">
+          <wp:inline distT="0" distB="0" distL="0" distR="0" wp14:anchorId="082CAB13" wp14:editId="34ABA59C">
             <wp:extent cx="5943600" cy="3823335"/>
             <wp:effectExtent l="0" t="0" r="0" b="5715"/>
             <wp:docPr id="13" name="Picture 13"/>
@@ -928,7 +928,7 @@
           <w:lang w:eastAsia="en-US"/>
         </w:rPr>
         <w:drawing>
-          <wp:inline distT="0" distB="0" distL="0" distR="0" wp14:anchorId="49FFE8E8" wp14:editId="7996DC14">
+          <wp:inline distT="0" distB="0" distL="0" distR="0" wp14:anchorId="37FD23DE" wp14:editId="0555DF75">
             <wp:extent cx="3781425" cy="304800"/>
             <wp:effectExtent l="0" t="0" r="9525" b="0"/>
             <wp:docPr id="15" name="Picture 15"/>
@@ -988,7 +988,7 @@
         </w:rPr>
         <w:lastRenderedPageBreak/>
         <w:drawing>
-          <wp:inline distT="0" distB="0" distL="0" distR="0" wp14:anchorId="2B85D644" wp14:editId="4879B0DD">
+          <wp:inline distT="0" distB="0" distL="0" distR="0" wp14:anchorId="4A6A3CE2" wp14:editId="68AE7879">
             <wp:extent cx="5438775" cy="7515225"/>
             <wp:effectExtent l="0" t="0" r="9525" b="9525"/>
             <wp:docPr id="18" name="Picture 18"/>
@@ -1035,7 +1035,7 @@
         </w:rPr>
         <w:lastRenderedPageBreak/>
         <w:drawing>
-          <wp:inline distT="0" distB="0" distL="0" distR="0" wp14:anchorId="7F82F708" wp14:editId="5E4BEB8F">
+          <wp:inline distT="0" distB="0" distL="0" distR="0" wp14:anchorId="0850BA03" wp14:editId="1BFCC8D4">
             <wp:extent cx="6419088" cy="3913632"/>
             <wp:effectExtent l="0" t="0" r="1270" b="0"/>
             <wp:docPr id="19" name="Picture 19"/>
@@ -1102,7 +1102,7 @@
           <w:lang w:eastAsia="en-US"/>
         </w:rPr>
         <w:drawing>
-          <wp:inline distT="0" distB="0" distL="0" distR="0" wp14:anchorId="2198BE51" wp14:editId="7BC9FC71">
+          <wp:inline distT="0" distB="0" distL="0" distR="0" wp14:anchorId="4BB12849" wp14:editId="666345FE">
             <wp:extent cx="1714500" cy="314325"/>
             <wp:effectExtent l="0" t="0" r="0" b="9525"/>
             <wp:docPr id="20" name="Picture 20"/>
@@ -1196,7 +1196,7 @@
         </w:rPr>
         <w:lastRenderedPageBreak/>
         <w:drawing>
-          <wp:inline distT="0" distB="0" distL="0" distR="0" wp14:anchorId="0EE68526" wp14:editId="3C8EAD4A">
+          <wp:inline distT="0" distB="0" distL="0" distR="0" wp14:anchorId="09811A70" wp14:editId="38DFE326">
             <wp:extent cx="4448175" cy="1181100"/>
             <wp:effectExtent l="0" t="0" r="9525" b="0"/>
             <wp:docPr id="16" name="Picture 16"/>
@@ -1260,7 +1260,7 @@
           <w:lang w:eastAsia="en-US"/>
         </w:rPr>
         <w:drawing>
-          <wp:inline distT="0" distB="0" distL="0" distR="0" wp14:anchorId="489AC959" wp14:editId="752B3086">
+          <wp:inline distT="0" distB="0" distL="0" distR="0" wp14:anchorId="001A05F2" wp14:editId="0162BFED">
             <wp:extent cx="3829050" cy="2695575"/>
             <wp:effectExtent l="0" t="0" r="0" b="9525"/>
             <wp:docPr id="17" name="Picture 17"/>
@@ -1320,7 +1320,7 @@
         </w:rPr>
         <w:lastRenderedPageBreak/>
         <w:drawing>
-          <wp:inline distT="0" distB="0" distL="0" distR="0" wp14:anchorId="14F172AD" wp14:editId="0DC92334">
+          <wp:inline distT="0" distB="0" distL="0" distR="0" wp14:anchorId="4469A49E" wp14:editId="23DD081F">
             <wp:extent cx="5943600" cy="7491730"/>
             <wp:effectExtent l="0" t="0" r="0" b="0"/>
             <wp:docPr id="21" name="Picture 21"/>
@@ -1372,7 +1372,7 @@
         </w:rPr>
         <w:lastRenderedPageBreak/>
         <w:drawing>
-          <wp:inline distT="0" distB="0" distL="0" distR="0" wp14:anchorId="785838E3" wp14:editId="6B8B42BD">
+          <wp:inline distT="0" distB="0" distL="0" distR="0" wp14:anchorId="718D4754" wp14:editId="53F658F3">
             <wp:extent cx="5943600" cy="5514340"/>
             <wp:effectExtent l="0" t="0" r="0" b="0"/>
             <wp:docPr id="23" name="Picture 23"/>
@@ -1441,7 +1441,7 @@
         </w:rPr>
         <w:lastRenderedPageBreak/>
         <w:drawing>
-          <wp:inline distT="0" distB="0" distL="0" distR="0" wp14:anchorId="588C4A9D" wp14:editId="19174FEA">
+          <wp:inline distT="0" distB="0" distL="0" distR="0" wp14:anchorId="2CBF50CC" wp14:editId="428B78E0">
             <wp:extent cx="5381625" cy="7172325"/>
             <wp:effectExtent l="0" t="0" r="9525" b="9525"/>
             <wp:docPr id="24" name="Picture 24"/>
@@ -1488,7 +1488,7 @@
         </w:rPr>
         <w:lastRenderedPageBreak/>
         <w:drawing>
-          <wp:inline distT="0" distB="0" distL="0" distR="0" wp14:anchorId="2E61868C" wp14:editId="6E7367B9">
+          <wp:inline distT="0" distB="0" distL="0" distR="0" wp14:anchorId="7BA91040" wp14:editId="1FE15027">
             <wp:extent cx="6373368" cy="4791456"/>
             <wp:effectExtent l="0" t="0" r="8890" b="0"/>
             <wp:docPr id="25" name="Picture 25"/>
@@ -1547,7 +1547,24 @@
         <w:contextualSpacing/>
       </w:pPr>
       <w:r>
-        <w:t xml:space="preserve">All of the example code provided within this document can be found at </w:t>
+        <w:t xml:space="preserve">All of the example code provided within this document can be found </w:t>
+      </w:r>
+      <w:r>
+        <w:t xml:space="preserve">in </w:t>
+      </w:r>
+      <w:r>
+        <w:t>“</w:t>
+      </w:r>
+      <w:proofErr w:type="spellStart"/>
+      <w:r>
+        <w:t>doxygenTemplate</w:t>
+      </w:r>
+      <w:proofErr w:type="spellEnd"/>
+      <w:r>
+        <w:t xml:space="preserve">_&lt;version number&gt;.h” </w:t>
+      </w:r>
+      <w:r>
+        <w:t xml:space="preserve">at </w:t>
       </w:r>
       <w:hyperlink r:id="rId29" w:history="1">
         <w:r>
@@ -1558,54 +1575,186 @@
         </w:r>
       </w:hyperlink>
       <w:r>
-        <w:t xml:space="preserve"> under </w:t>
+        <w:t xml:space="preserve"> in the “Getting Started” folder.</w:t>
+      </w:r>
+    </w:p>
+    <w:p>
+      <w:pPr>
+        <w:pStyle w:val="Heading1"/>
+        <w:contextualSpacing/>
+      </w:pPr>
+      <w:r>
+        <w:t>Using the Doxygen Executable</w:t>
+      </w:r>
+    </w:p>
+    <w:p>
+      <w:pPr>
+        <w:contextualSpacing/>
+      </w:pPr>
+    </w:p>
+    <w:p>
+      <w:pPr>
+        <w:contextualSpacing/>
+      </w:pPr>
+      <w:r>
+        <w:t>After installing Doxygen onto your computer, navigate your way to the newly installed Doxygen folder in your program files (i.e. C:\Program Files\</w:t>
+      </w:r>
+      <w:proofErr w:type="spellStart"/>
+      <w:r>
+        <w:t>doxygen</w:t>
+      </w:r>
+      <w:proofErr w:type="spellEnd"/>
+      <w:r>
+        <w:t>).  Click on the bin folder and you will find the Doxygen executable. This executable can be used through the command line or through the “</w:t>
+      </w:r>
+      <w:r>
+        <w:t>doxywizard.exe</w:t>
+      </w:r>
+      <w:r>
+        <w:t>” graphical user interface. We will demonstrate the second option here.</w:t>
+      </w:r>
+    </w:p>
+    <w:p>
+      <w:pPr>
+        <w:contextualSpacing/>
+      </w:pPr>
+    </w:p>
+    <w:p>
+      <w:pPr>
+        <w:contextualSpacing/>
+      </w:pPr>
+      <w:r>
+        <w:lastRenderedPageBreak/>
+        <w:t>The user interface is straightforward, so we will not provide step-by-step instructions here.  One thing to note is that you must use the “Select…” button to navigate to the proper folder. If you insert the file location manually, you may not be able to run the executable in the final step.</w:t>
+      </w:r>
+    </w:p>
+    <w:p>
+      <w:pPr>
+        <w:contextualSpacing/>
+      </w:pPr>
+    </w:p>
+    <w:p>
+      <w:pPr>
+        <w:contextualSpacing/>
+      </w:pPr>
+      <w:r>
+        <w:t xml:space="preserve">Once you are finished click over to the “Run” tab, and click “Run </w:t>
+      </w:r>
+      <w:proofErr w:type="spellStart"/>
+      <w:r>
+        <w:t>doxygen</w:t>
+      </w:r>
+      <w:proofErr w:type="spellEnd"/>
+      <w:r>
+        <w:t>”. After a view seconds, it will finish running and you can view your completed documentation.</w:t>
+      </w:r>
+    </w:p>
+    <w:p>
+      <w:pPr>
+        <w:contextualSpacing/>
+      </w:pPr>
+    </w:p>
+    <w:p>
+      <w:pPr>
+        <w:contextualSpacing/>
+      </w:pPr>
+      <w:r>
+        <w:t xml:space="preserve">To see an example result, you may want to try with </w:t>
+      </w:r>
+      <w:proofErr w:type="spellStart"/>
+      <w:r>
+        <w:t>doxygenTemplate</w:t>
+      </w:r>
+      <w:proofErr w:type="spellEnd"/>
+      <w:r>
+        <w:t xml:space="preserve"> file.</w:t>
+      </w:r>
+      <w:r>
+        <w:t xml:space="preserve"> </w:t>
+      </w:r>
+    </w:p>
+    <w:p>
+      <w:pPr>
+        <w:pStyle w:val="Heading1"/>
+        <w:contextualSpacing/>
+      </w:pPr>
+      <w:r>
+        <w:t>Summary</w:t>
+      </w:r>
+    </w:p>
+    <w:p>
+      <w:pPr>
+        <w:contextualSpacing/>
+      </w:pPr>
+    </w:p>
+    <w:p>
+      <w:pPr>
+        <w:contextualSpacing/>
+      </w:pPr>
+      <w:r>
+        <w:t>Doxygen prevents the main of writing separate source code and documentation by allowing the developer to write documentation directly into the source code itself.</w:t>
+      </w:r>
+    </w:p>
+    <w:p>
+      <w:pPr>
+        <w:contextualSpacing/>
+      </w:pPr>
+    </w:p>
+    <w:p>
+      <w:pPr>
+        <w:contextualSpacing/>
+      </w:pPr>
+      <w:r>
+        <w:t>All of the example code provided within this document can be found in “</w:t>
+      </w:r>
+      <w:proofErr w:type="spellStart"/>
+      <w:r>
+        <w:t>doxygenTemplate</w:t>
+      </w:r>
+      <w:proofErr w:type="spellEnd"/>
+      <w:r>
+        <w:t xml:space="preserve">_&lt;version number&gt;.h” at </w:t>
+      </w:r>
+      <w:hyperlink r:id="rId30" w:history="1">
+        <w:r>
+          <w:rPr>
+            <w:rStyle w:val="Hyperlink"/>
+          </w:rPr>
+          <w:t>https://github.com/openpet-developer/HostPC</w:t>
+        </w:r>
+      </w:hyperlink>
+      <w:r>
+        <w:t xml:space="preserve"> in the “Getting Started” folder.</w:t>
+      </w:r>
+    </w:p>
+    <w:p>
+      <w:pPr>
+        <w:contextualSpacing/>
+      </w:pPr>
+    </w:p>
+    <w:p>
+      <w:pPr>
+        <w:contextualSpacing/>
+      </w:pPr>
+      <w:r>
+        <w:t>We look forward to your contributions to the OpenPET project. Thank you for adhering to these guidelines to help maintain consistency throughout OpenPET.</w:t>
       </w:r>
       <w:bookmarkStart w:id="0" w:name="_GoBack"/>
       <w:bookmarkEnd w:id="0"/>
     </w:p>
     <w:p>
       <w:pPr>
-        <w:pStyle w:val="Heading1"/>
-        <w:contextualSpacing/>
-      </w:pPr>
-      <w:r>
-        <w:t>Using the Doxygen Executable</w:t>
-      </w:r>
-    </w:p>
-    <w:p>
-      <w:pPr>
-        <w:pStyle w:val="Heading1"/>
-        <w:contextualSpacing/>
-      </w:pPr>
-      <w:r>
-        <w:t>Summary</w:t>
-      </w:r>
-    </w:p>
-    <w:p>
-      <w:pPr>
-        <w:contextualSpacing/>
-      </w:pPr>
-    </w:p>
-    <w:p>
-      <w:pPr>
-        <w:contextualSpacing/>
-      </w:pPr>
-      <w:r>
-        <w:t xml:space="preserve"> For an example </w:t>
-      </w:r>
-      <w:r>
-        <w:t>Doxygen</w:t>
-      </w:r>
-      <w:r>
-        <w:t xml:space="preserve"> template, see __insert doc location__</w:t>
-      </w:r>
-      <w:r>
-        <w:t>.</w:t>
-      </w:r>
+        <w:contextualSpacing/>
+      </w:pPr>
+    </w:p>
+    <w:p>
+      <w:pPr>
+        <w:contextualSpacing/>
+      </w:pPr>
     </w:p>
     <w:sectPr>
-      <w:headerReference w:type="default" r:id="rId30"/>
-      <w:footerReference w:type="default" r:id="rId31"/>
+      <w:headerReference w:type="default" r:id="rId31"/>
+      <w:footerReference w:type="default" r:id="rId32"/>
       <w:pgSz w:w="12240" w:h="15840"/>
       <w:pgMar w:top="1440" w:right="1440" w:bottom="1440" w:left="1440" w:header="720" w:footer="720" w:gutter="0"/>
       <w:cols w:space="720"/>
@@ -1674,7 +1823,7 @@
           <w:rPr>
             <w:noProof/>
           </w:rPr>
-          <w:t>11</w:t>
+          <w:t>12</w:t>
         </w:r>
         <w:r>
           <w:rPr>
@@ -1731,7 +1880,7 @@
         <w:lang w:eastAsia="en-US"/>
       </w:rPr>
       <w:drawing>
-        <wp:inline distT="0" distB="0" distL="0" distR="0" wp14:anchorId="1F464626" wp14:editId="65FDDD2B">
+        <wp:inline distT="0" distB="0" distL="0" distR="0" wp14:anchorId="4FD31EE3" wp14:editId="7154D469">
           <wp:extent cx="2486025" cy="457200"/>
           <wp:effectExtent l="0" t="0" r="9525" b="0"/>
           <wp:docPr id="6" name="Picture 6"/>
@@ -1779,7 +1928,7 @@
         <w:lang w:eastAsia="en-US"/>
       </w:rPr>
       <w:drawing>
-        <wp:inline distT="0" distB="0" distL="0" distR="0" wp14:anchorId="571AB1C2" wp14:editId="362231F9">
+        <wp:inline distT="0" distB="0" distL="0" distR="0" wp14:anchorId="5E65BA34" wp14:editId="7FA532AE">
           <wp:extent cx="1895475" cy="532475"/>
           <wp:effectExtent l="0" t="0" r="0" b="1270"/>
           <wp:docPr id="3" name="Picture 3"/>

</xml_diff>